<commit_message>
added more to data and results
</commit_message>
<xml_diff>
--- a/IT_5015_Activity1.docx
+++ b/IT_5015_Activity1.docx
@@ -243,8 +243,6 @@
         </w:rPr>
         <w:t xml:space="preserve"> bacteria than muriatic acid, which is a diluted form of hydrochloric acid.</w:t>
       </w:r>
-      <w:bookmarkStart w:id="0" w:name="_GoBack"/>
-      <w:bookmarkEnd w:id="0"/>
     </w:p>
     <w:p>
       <w:pPr>
@@ -1102,6 +1100,33 @@
           <w:szCs w:val="24"/>
         </w:rPr>
       </w:pPr>
+    </w:p>
+    <w:p>
+      <w:pPr>
+        <w:pStyle w:val="NormalWeb"/>
+        <w:spacing w:before="0" w:beforeAutospacing="0" w:after="0" w:afterAutospacing="0"/>
+      </w:pPr>
+      <w:r>
+        <w:rPr>
+          <w:rFonts w:ascii="Arial" w:hAnsi="Arial" w:cs="Arial"/>
+          <w:color w:val="000000"/>
+          <w:sz w:val="22"/>
+          <w:szCs w:val="22"/>
+        </w:rPr>
+        <w:t xml:space="preserve">According to the data, vinegar is more effective as a cleaning agent than water but is less effective than muriatic acid. </w:t>
+      </w:r>
+    </w:p>
+    <w:p>
+      <w:pPr>
+        <w:spacing w:after="0" w:line="240" w:lineRule="auto"/>
+        <w:rPr>
+          <w:rFonts w:ascii="Times New Roman" w:eastAsia="Times New Roman" w:hAnsi="Times New Roman" w:cs="Times New Roman"/>
+          <w:sz w:val="24"/>
+          <w:szCs w:val="24"/>
+        </w:rPr>
+      </w:pPr>
+      <w:bookmarkStart w:id="0" w:name="_GoBack"/>
+      <w:bookmarkEnd w:id="0"/>
     </w:p>
     <w:p>
       <w:pPr>

</xml_diff>

<commit_message>
added data and results
</commit_message>
<xml_diff>
--- a/IT_5015_Activity1.docx
+++ b/IT_5015_Activity1.docx
@@ -74,87 +74,7 @@
           <w:rFonts w:ascii="Arial" w:eastAsia="Times New Roman" w:hAnsi="Arial" w:cs="Arial"/>
           <w:color w:val="000000"/>
         </w:rPr>
-        <w:t xml:space="preserve">Vinegar is a weak acid usually made by fermenting Sugar Canes or Rice. It can </w:t>
-      </w:r>
-      <w:proofErr w:type="gramStart"/>
-      <w:r>
-        <w:rPr>
-          <w:rFonts w:ascii="Arial" w:eastAsia="Times New Roman" w:hAnsi="Arial" w:cs="Arial"/>
-          <w:color w:val="000000"/>
-        </w:rPr>
-        <w:t>used</w:t>
-      </w:r>
-      <w:proofErr w:type="gramEnd"/>
-      <w:r>
-        <w:rPr>
-          <w:rFonts w:ascii="Arial" w:eastAsia="Times New Roman" w:hAnsi="Arial" w:cs="Arial"/>
-          <w:color w:val="000000"/>
-        </w:rPr>
-        <w:t xml:space="preserve"> as a food condiment. Because of its inherent acidity, it can soften up egg shells to the point it will turn soft and </w:t>
-      </w:r>
-      <w:proofErr w:type="spellStart"/>
-      <w:r>
-        <w:rPr>
-          <w:rFonts w:ascii="Arial" w:eastAsia="Times New Roman" w:hAnsi="Arial" w:cs="Arial"/>
-          <w:color w:val="000000"/>
-        </w:rPr>
-        <w:t>rippable</w:t>
-      </w:r>
-      <w:proofErr w:type="spellEnd"/>
-      <w:r>
-        <w:rPr>
-          <w:rFonts w:ascii="Arial" w:eastAsia="Times New Roman" w:hAnsi="Arial" w:cs="Arial"/>
-          <w:color w:val="000000"/>
-        </w:rPr>
-        <w:t xml:space="preserve">. One common household Cleaning agent is Muriatic Acid which is used to clean and remove </w:t>
-      </w:r>
-      <w:proofErr w:type="spellStart"/>
-      <w:r>
-        <w:rPr>
-          <w:rFonts w:ascii="Arial" w:eastAsia="Times New Roman" w:hAnsi="Arial" w:cs="Arial"/>
-          <w:color w:val="000000"/>
-        </w:rPr>
-        <w:t>limestones</w:t>
-      </w:r>
-      <w:proofErr w:type="spellEnd"/>
-      <w:r>
-        <w:rPr>
-          <w:rFonts w:ascii="Arial" w:eastAsia="Times New Roman" w:hAnsi="Arial" w:cs="Arial"/>
-          <w:color w:val="000000"/>
-        </w:rPr>
-        <w:t xml:space="preserve"> from floor tiles </w:t>
-      </w:r>
-      <w:proofErr w:type="gramStart"/>
-      <w:r>
-        <w:rPr>
-          <w:rFonts w:ascii="Arial" w:eastAsia="Times New Roman" w:hAnsi="Arial" w:cs="Arial"/>
-          <w:color w:val="000000"/>
-        </w:rPr>
-        <w:t>or  walls</w:t>
-      </w:r>
-      <w:proofErr w:type="gramEnd"/>
-      <w:r>
-        <w:rPr>
-          <w:rFonts w:ascii="Arial" w:eastAsia="Times New Roman" w:hAnsi="Arial" w:cs="Arial"/>
-          <w:color w:val="000000"/>
-        </w:rPr>
-        <w:t xml:space="preserve">. We intend to know if the acidity of vinegar is sufficient enough to remove </w:t>
-      </w:r>
-      <w:proofErr w:type="spellStart"/>
-      <w:r>
-        <w:rPr>
-          <w:rFonts w:ascii="Arial" w:eastAsia="Times New Roman" w:hAnsi="Arial" w:cs="Arial"/>
-          <w:color w:val="000000"/>
-        </w:rPr>
-        <w:t>limestones</w:t>
-      </w:r>
-      <w:proofErr w:type="spellEnd"/>
-      <w:r>
-        <w:rPr>
-          <w:rFonts w:ascii="Arial" w:eastAsia="Times New Roman" w:hAnsi="Arial" w:cs="Arial"/>
-          <w:color w:val="000000"/>
-        </w:rPr>
-        <w:t xml:space="preserve"> from floors at a cheaper cost.</w:t>
+        <w:t>Vinegar is a weak acid usually made by fermenting Sugar Canes or Rice. It can used as a food condiment. Because of its inherent acidity, it can soften up egg shells to the point it will turn soft and rippable. One common household Cleaning agent is Muriatic Acid which is used to clean and remove limestones from floor tiles or  walls. We intend to know if the acidity of vinegar is sufficient enough to remove limestones from floors at a cheaper cost.</w:t>
       </w:r>
     </w:p>
     <w:p>
@@ -225,23 +145,7 @@
           <w:rFonts w:ascii="Arial" w:hAnsi="Arial" w:cs="Arial"/>
           <w:color w:val="000000"/>
         </w:rPr>
-        <w:t xml:space="preserve">Vinegar is a better cleaning agent than water, but is worse than muriatic acid. This is because vinegar is a weaker acid, and thus kills </w:t>
-      </w:r>
-      <w:proofErr w:type="gramStart"/>
-      <w:r>
-        <w:rPr>
-          <w:rFonts w:ascii="Arial" w:hAnsi="Arial" w:cs="Arial"/>
-          <w:color w:val="000000"/>
-        </w:rPr>
-        <w:t>less</w:t>
-      </w:r>
-      <w:proofErr w:type="gramEnd"/>
-      <w:r>
-        <w:rPr>
-          <w:rFonts w:ascii="Arial" w:hAnsi="Arial" w:cs="Arial"/>
-          <w:color w:val="000000"/>
-        </w:rPr>
-        <w:t xml:space="preserve"> bacteria than muriatic acid, which is a diluted form of hydrochloric acid.</w:t>
+        <w:t>Vinegar is a better cleaning agent than water, but is worse than muriatic acid. This is because vinegar is a weaker acid, and thus kills less bacteria than muriatic acid, which is a diluted form of hydrochloric acid.</w:t>
       </w:r>
     </w:p>
     <w:p>
@@ -1115,6 +1019,8 @@
         </w:rPr>
         <w:t xml:space="preserve">According to the data, vinegar is more effective as a cleaning agent than water but is less effective than muriatic acid. </w:t>
       </w:r>
+      <w:bookmarkStart w:id="0" w:name="_GoBack"/>
+      <w:bookmarkEnd w:id="0"/>
     </w:p>
     <w:p>
       <w:pPr>
@@ -1125,8 +1031,6 @@
           <w:szCs w:val="24"/>
         </w:rPr>
       </w:pPr>
-      <w:bookmarkStart w:id="0" w:name="_GoBack"/>
-      <w:bookmarkEnd w:id="0"/>
     </w:p>
     <w:p>
       <w:pPr>

</xml_diff>